<commit_message>
arreglos en pks y endpoints
</commit_message>
<xml_diff>
--- a/Bitácora.docx
+++ b/Bitácora.docx
@@ -3,31 +3,1409 @@
 <w:document xmlns:wpc="http://schemas.microsoft.com/office/word/2010/wordprocessingCanvas" xmlns:cx="http://schemas.microsoft.com/office/drawing/2014/chartex" xmlns:cx1="http://schemas.microsoft.com/office/drawing/2015/9/8/chartex" xmlns:cx2="http://schemas.microsoft.com/office/drawing/2015/10/21/chartex" xmlns:cx3="http://schemas.microsoft.com/office/drawing/2016/5/9/chartex" xmlns:cx4="http://schemas.microsoft.com/office/drawing/2016/5/10/chartex" xmlns:cx5="http://schemas.microsoft.com/office/drawing/2016/5/11/chartex" xmlns:cx6="http://schemas.microsoft.com/office/drawing/2016/5/12/chartex" xmlns:cx7="http://schemas.microsoft.com/office/drawing/2016/5/13/chartex" xmlns:cx8="http://schemas.microsoft.com/office/drawing/2016/5/14/chartex" xmlns:mc="http://schemas.openxmlformats.org/markup-compatibility/2006" xmlns:aink="http://schemas.microsoft.com/office/drawing/2016/ink" xmlns:am3d="http://schemas.microsoft.com/office/drawing/2017/model3d" xmlns:o="urn:schemas-microsoft-com:office:office" xmlns:oel="http://schemas.microsoft.com/office/2019/extlst" xmlns:r="http://schemas.openxmlformats.org/officeDocument/2006/relationships" xmlns:m="http://schemas.openxmlformats.org/officeDocument/2006/math" xmlns:v="urn:schemas-microsoft-com:vml" xmlns:wp14="http://schemas.microsoft.com/office/word/2010/wordprocessingDrawing" xmlns:wp="http://schemas.openxmlformats.org/drawingml/2006/wordprocessingDrawing" xmlns:w10="urn:schemas-microsoft-com:office:word" xmlns:w="http://schemas.openxmlformats.org/wordprocessingml/2006/main" xmlns:w14="http://schemas.microsoft.com/office/word/2010/wordml" xmlns:w15="http://schemas.microsoft.com/office/word/2012/wordml" xmlns:w16cex="http://schemas.microsoft.com/office/word/2018/wordml/cex" xmlns:w16cid="http://schemas.microsoft.com/office/word/2016/wordml/cid" xmlns:w16="http://schemas.microsoft.com/office/word/2018/wordml" xmlns:w16du="http://schemas.microsoft.com/office/word/2023/wordml/word16du" xmlns:w16sdtdh="http://schemas.microsoft.com/office/word/2020/wordml/sdtdatahash" xmlns:w16sdtfl="http://schemas.microsoft.com/office/word/2024/wordml/sdtformatlock" xmlns:w16se="http://schemas.microsoft.com/office/word/2015/wordml/symex" xmlns:wpg="http://schemas.microsoft.com/office/word/2010/wordprocessingGroup" xmlns:wpi="http://schemas.microsoft.com/office/word/2010/wordprocessingInk" xmlns:wne="http://schemas.microsoft.com/office/word/2006/wordml" xmlns:wps="http://schemas.microsoft.com/office/word/2010/wordprocessingShape" mc:Ignorable="w14 w15 w16se w16cid w16 w16cex w16sdtdh w16sdtfl w16du wp14">
   <w:body>
     <w:p>
-      <w:r>
+      <w:pPr>
+        <w:rPr>
+          <w:rFonts w:ascii="Calibri" w:hAnsi="Calibri" w:cs="Calibri"/>
+        </w:rPr>
+      </w:pPr>
+      <w:r>
+        <w:rPr>
+          <w:rFonts w:ascii="Calibri" w:hAnsi="Calibri" w:cs="Calibri"/>
+        </w:rPr>
         <w:t>Bitácora</w:t>
       </w:r>
     </w:p>
     <w:p>
-      <w:r>
+      <w:pPr>
+        <w:rPr>
+          <w:rFonts w:ascii="Calibri" w:hAnsi="Calibri" w:cs="Calibri"/>
+        </w:rPr>
+      </w:pPr>
+      <w:r>
+        <w:rPr>
+          <w:rFonts w:ascii="Calibri" w:hAnsi="Calibri" w:cs="Calibri"/>
+        </w:rPr>
         <w:t xml:space="preserve">Estuvimos investigando lo de </w:t>
       </w:r>
       <w:proofErr w:type="spellStart"/>
       <w:r>
+        <w:rPr>
+          <w:rFonts w:ascii="Calibri" w:hAnsi="Calibri" w:cs="Calibri"/>
+        </w:rPr>
         <w:t>Flask</w:t>
       </w:r>
       <w:proofErr w:type="spellEnd"/>
     </w:p>
     <w:p>
-      <w:r>
+      <w:pPr>
+        <w:rPr>
+          <w:rFonts w:ascii="Calibri" w:hAnsi="Calibri" w:cs="Calibri"/>
+        </w:rPr>
+      </w:pPr>
+      <w:r>
+        <w:rPr>
+          <w:rFonts w:ascii="Calibri" w:hAnsi="Calibri" w:cs="Calibri"/>
+        </w:rPr>
         <w:t xml:space="preserve">Verificar </w:t>
       </w:r>
       <w:proofErr w:type="spellStart"/>
       <w:r>
+        <w:rPr>
+          <w:rFonts w:ascii="Calibri" w:hAnsi="Calibri" w:cs="Calibri"/>
+        </w:rPr>
         <w:t>pk</w:t>
       </w:r>
       <w:proofErr w:type="spellEnd"/>
       <w:r>
+        <w:rPr>
+          <w:rFonts w:ascii="Calibri" w:hAnsi="Calibri" w:cs="Calibri"/>
+        </w:rPr>
         <w:t xml:space="preserve"> en BD</w:t>
+      </w:r>
+    </w:p>
+    <w:p>
+      <w:pPr>
+        <w:rPr>
+          <w:rFonts w:ascii="Calibri" w:hAnsi="Calibri" w:cs="Calibri"/>
+        </w:rPr>
+      </w:pPr>
+    </w:p>
+    <w:p>
+      <w:pPr>
+        <w:rPr>
+          <w:rFonts w:ascii="Calibri" w:hAnsi="Calibri" w:cs="Calibri"/>
+        </w:rPr>
+      </w:pPr>
+      <w:r>
+        <w:rPr>
+          <w:rFonts w:ascii="Calibri" w:hAnsi="Calibri" w:cs="Calibri"/>
+        </w:rPr>
+        <w:t>Durante el desarrollo de</w:t>
+      </w:r>
+      <w:r>
+        <w:rPr>
+          <w:rFonts w:ascii="Calibri" w:hAnsi="Calibri" w:cs="Calibri"/>
+        </w:rPr>
+        <w:t xml:space="preserve"> la base de datos </w:t>
+      </w:r>
+      <w:r>
+        <w:rPr>
+          <w:rFonts w:ascii="Calibri" w:hAnsi="Calibri" w:cs="Calibri"/>
+        </w:rPr>
+        <w:t>del sistema de gestión de reserva</w:t>
+      </w:r>
+      <w:r>
+        <w:rPr>
+          <w:rFonts w:ascii="Calibri" w:hAnsi="Calibri" w:cs="Calibri"/>
+        </w:rPr>
+        <w:t>s de salas de estudio</w:t>
+      </w:r>
+      <w:r>
+        <w:rPr>
+          <w:rFonts w:ascii="Calibri" w:hAnsi="Calibri" w:cs="Calibri"/>
+        </w:rPr>
+        <w:t>, se realizaron diversas modificaciones respecto a la estructura inicial propuesta en la consigna.</w:t>
+      </w:r>
+    </w:p>
+    <w:p>
+      <w:pPr>
+        <w:rPr>
+          <w:rFonts w:ascii="Calibri" w:hAnsi="Calibri" w:cs="Calibri"/>
+        </w:rPr>
+      </w:pPr>
+      <w:r>
+        <w:rPr>
+          <w:rFonts w:ascii="Calibri" w:hAnsi="Calibri" w:cs="Calibri"/>
+        </w:rPr>
+        <w:t>En la consigna original, algunas tablas utilizaban campos de texto (como nombres) como claves primarias.</w:t>
+      </w:r>
+      <w:r>
+        <w:rPr>
+          <w:rFonts w:ascii="Calibri" w:hAnsi="Calibri" w:cs="Calibri"/>
+        </w:rPr>
+        <w:t xml:space="preserve"> </w:t>
+      </w:r>
+      <w:r>
+        <w:rPr>
+          <w:rFonts w:ascii="Calibri" w:hAnsi="Calibri" w:cs="Calibri"/>
+        </w:rPr>
+        <w:t>Esto no es recomendable porque</w:t>
+      </w:r>
+      <w:r>
+        <w:rPr>
+          <w:rFonts w:ascii="Calibri" w:hAnsi="Calibri" w:cs="Calibri"/>
+        </w:rPr>
+        <w:t xml:space="preserve"> p</w:t>
+      </w:r>
+      <w:r>
+        <w:rPr>
+          <w:rFonts w:ascii="Calibri" w:hAnsi="Calibri" w:cs="Calibri"/>
+        </w:rPr>
+        <w:t>ueden existir nombres duplicados o modificarse con el tiempo.</w:t>
+      </w:r>
+      <w:r>
+        <w:rPr>
+          <w:rFonts w:ascii="Calibri" w:hAnsi="Calibri" w:cs="Calibri"/>
+        </w:rPr>
+        <w:t xml:space="preserve"> </w:t>
+      </w:r>
+      <w:r>
+        <w:rPr>
+          <w:rFonts w:ascii="Calibri" w:hAnsi="Calibri" w:cs="Calibri"/>
+        </w:rPr>
+        <w:t xml:space="preserve">Por esa razón, se añadieron identificadores numéricos </w:t>
+      </w:r>
+      <w:proofErr w:type="spellStart"/>
+      <w:r>
+        <w:rPr>
+          <w:rFonts w:ascii="Calibri" w:hAnsi="Calibri" w:cs="Calibri"/>
+        </w:rPr>
+        <w:t>autoincrementales</w:t>
+      </w:r>
+      <w:proofErr w:type="spellEnd"/>
+      <w:r>
+        <w:rPr>
+          <w:rFonts w:ascii="Calibri" w:hAnsi="Calibri" w:cs="Calibri"/>
+        </w:rPr>
+        <w:t xml:space="preserve"> como claves primarias en las siguientes tablas:</w:t>
+      </w:r>
+      <w:r>
+        <w:rPr>
+          <w:rFonts w:ascii="Calibri" w:hAnsi="Calibri" w:cs="Calibri"/>
+        </w:rPr>
+        <w:t xml:space="preserve"> </w:t>
+      </w:r>
+      <w:proofErr w:type="spellStart"/>
+      <w:r>
+        <w:rPr>
+          <w:rFonts w:ascii="Calibri" w:hAnsi="Calibri" w:cs="Calibri"/>
+        </w:rPr>
+        <w:t>programa_academico</w:t>
+      </w:r>
+      <w:proofErr w:type="spellEnd"/>
+      <w:r>
+        <w:rPr>
+          <w:rFonts w:ascii="Calibri" w:hAnsi="Calibri" w:cs="Calibri"/>
+        </w:rPr>
+        <w:t xml:space="preserve">, edificio y sala. De esta forma, las relaciones entre tablas se siguen manteniendo mediante </w:t>
+      </w:r>
+      <w:proofErr w:type="spellStart"/>
+      <w:r>
+        <w:rPr>
+          <w:rFonts w:ascii="Calibri" w:hAnsi="Calibri" w:cs="Calibri"/>
+        </w:rPr>
+        <w:t>ids</w:t>
+      </w:r>
+      <w:proofErr w:type="spellEnd"/>
+      <w:r>
+        <w:rPr>
+          <w:rFonts w:ascii="Calibri" w:hAnsi="Calibri" w:cs="Calibri"/>
+        </w:rPr>
+        <w:t>.</w:t>
+      </w:r>
+    </w:p>
+    <w:p>
+      <w:pPr>
+        <w:rPr>
+          <w:rFonts w:ascii="Calibri" w:hAnsi="Calibri" w:cs="Calibri"/>
+        </w:rPr>
+      </w:pPr>
+      <w:r>
+        <w:rPr>
+          <w:rFonts w:ascii="Calibri" w:hAnsi="Calibri" w:cs="Calibri"/>
+        </w:rPr>
+        <w:t xml:space="preserve">Revisamos y ajustamos algunas claves foráneas </w:t>
+      </w:r>
+      <w:r>
+        <w:rPr>
+          <w:rFonts w:ascii="Calibri" w:hAnsi="Calibri" w:cs="Calibri"/>
+        </w:rPr>
+        <w:t>para que apunten a los identificadores correspondientes</w:t>
+      </w:r>
+      <w:r>
+        <w:rPr>
+          <w:rFonts w:ascii="Calibri" w:hAnsi="Calibri" w:cs="Calibri"/>
+        </w:rPr>
+        <w:t>, como e</w:t>
+      </w:r>
+      <w:r>
+        <w:rPr>
+          <w:rFonts w:ascii="Calibri" w:hAnsi="Calibri" w:cs="Calibri"/>
+        </w:rPr>
+        <w:t xml:space="preserve">n </w:t>
+      </w:r>
+      <w:proofErr w:type="spellStart"/>
+      <w:r>
+        <w:rPr>
+          <w:rFonts w:ascii="Calibri" w:hAnsi="Calibri" w:cs="Calibri"/>
+        </w:rPr>
+        <w:t>participante_programa_academico</w:t>
+      </w:r>
+      <w:proofErr w:type="spellEnd"/>
+      <w:r>
+        <w:rPr>
+          <w:rFonts w:ascii="Calibri" w:hAnsi="Calibri" w:cs="Calibri"/>
+        </w:rPr>
+        <w:t xml:space="preserve">, la relación se modificó para usar </w:t>
+      </w:r>
+      <w:proofErr w:type="spellStart"/>
+      <w:r>
+        <w:rPr>
+          <w:rFonts w:ascii="Calibri" w:hAnsi="Calibri" w:cs="Calibri"/>
+        </w:rPr>
+        <w:t>id_programa</w:t>
+      </w:r>
+      <w:proofErr w:type="spellEnd"/>
+      <w:r>
+        <w:rPr>
+          <w:rFonts w:ascii="Calibri" w:hAnsi="Calibri" w:cs="Calibri"/>
+        </w:rPr>
+        <w:t xml:space="preserve"> en lugar de </w:t>
+      </w:r>
+      <w:proofErr w:type="spellStart"/>
+      <w:r>
+        <w:rPr>
+          <w:rFonts w:ascii="Calibri" w:hAnsi="Calibri" w:cs="Calibri"/>
+        </w:rPr>
+        <w:t>nombre_programa</w:t>
+      </w:r>
+      <w:proofErr w:type="spellEnd"/>
+      <w:r>
+        <w:rPr>
+          <w:rFonts w:ascii="Calibri" w:hAnsi="Calibri" w:cs="Calibri"/>
+        </w:rPr>
+        <w:t>, de modo que la referencia sea más robusta y evite errores si el nombre del programa cambia.</w:t>
+      </w:r>
+      <w:r>
+        <w:rPr>
+          <w:rFonts w:ascii="Calibri" w:hAnsi="Calibri" w:cs="Calibri"/>
+        </w:rPr>
+        <w:t xml:space="preserve"> </w:t>
+      </w:r>
+      <w:r>
+        <w:rPr>
+          <w:rFonts w:ascii="Calibri" w:hAnsi="Calibri" w:cs="Calibri"/>
+        </w:rPr>
+        <w:t xml:space="preserve">En sala, la clave foránea se corrigió a </w:t>
+      </w:r>
+      <w:proofErr w:type="spellStart"/>
+      <w:r>
+        <w:rPr>
+          <w:rFonts w:ascii="Calibri" w:hAnsi="Calibri" w:cs="Calibri"/>
+        </w:rPr>
+        <w:t>foreign</w:t>
+      </w:r>
+      <w:proofErr w:type="spellEnd"/>
+      <w:r>
+        <w:rPr>
+          <w:rFonts w:ascii="Calibri" w:hAnsi="Calibri" w:cs="Calibri"/>
+        </w:rPr>
+        <w:t xml:space="preserve"> </w:t>
+      </w:r>
+      <w:proofErr w:type="spellStart"/>
+      <w:r>
+        <w:rPr>
+          <w:rFonts w:ascii="Calibri" w:hAnsi="Calibri" w:cs="Calibri"/>
+        </w:rPr>
+        <w:t>key</w:t>
+      </w:r>
+      <w:proofErr w:type="spellEnd"/>
+      <w:r>
+        <w:rPr>
+          <w:rFonts w:ascii="Calibri" w:hAnsi="Calibri" w:cs="Calibri"/>
+        </w:rPr>
+        <w:t xml:space="preserve"> </w:t>
+      </w:r>
+      <w:r>
+        <w:rPr>
+          <w:rFonts w:ascii="Calibri" w:hAnsi="Calibri" w:cs="Calibri"/>
+        </w:rPr>
+        <w:t>(</w:t>
+      </w:r>
+      <w:proofErr w:type="spellStart"/>
+      <w:r>
+        <w:rPr>
+          <w:rFonts w:ascii="Calibri" w:hAnsi="Calibri" w:cs="Calibri"/>
+        </w:rPr>
+        <w:t>id_edificio</w:t>
+      </w:r>
+      <w:proofErr w:type="spellEnd"/>
+      <w:r>
+        <w:rPr>
+          <w:rFonts w:ascii="Calibri" w:hAnsi="Calibri" w:cs="Calibri"/>
+        </w:rPr>
+        <w:t>) para que apunte correctamente a edificio(</w:t>
+      </w:r>
+      <w:proofErr w:type="spellStart"/>
+      <w:r>
+        <w:rPr>
+          <w:rFonts w:ascii="Calibri" w:hAnsi="Calibri" w:cs="Calibri"/>
+        </w:rPr>
+        <w:t>id_edificio</w:t>
+      </w:r>
+      <w:proofErr w:type="spellEnd"/>
+      <w:r>
+        <w:rPr>
+          <w:rFonts w:ascii="Calibri" w:hAnsi="Calibri" w:cs="Calibri"/>
+        </w:rPr>
+        <w:t>).</w:t>
+      </w:r>
+      <w:r>
+        <w:rPr>
+          <w:rFonts w:ascii="Calibri" w:hAnsi="Calibri" w:cs="Calibri"/>
+        </w:rPr>
+        <w:t xml:space="preserve"> </w:t>
+      </w:r>
+      <w:r>
+        <w:rPr>
+          <w:rFonts w:ascii="Calibri" w:hAnsi="Calibri" w:cs="Calibri"/>
+        </w:rPr>
+        <w:t>En reserva, se eliminaron las referencias compuestas innecesarias y se dejó la relación directa con</w:t>
+      </w:r>
+      <w:r>
+        <w:rPr>
+          <w:rFonts w:ascii="Calibri" w:hAnsi="Calibri" w:cs="Calibri"/>
+        </w:rPr>
+        <w:t xml:space="preserve"> </w:t>
+      </w:r>
+      <w:r>
+        <w:rPr>
+          <w:rFonts w:ascii="Calibri" w:hAnsi="Calibri" w:cs="Calibri"/>
+        </w:rPr>
+        <w:t>sala(</w:t>
+      </w:r>
+      <w:proofErr w:type="spellStart"/>
+      <w:r>
+        <w:rPr>
+          <w:rFonts w:ascii="Calibri" w:hAnsi="Calibri" w:cs="Calibri"/>
+        </w:rPr>
+        <w:t>id_sala</w:t>
+      </w:r>
+      <w:proofErr w:type="spellEnd"/>
+      <w:r>
+        <w:rPr>
+          <w:rFonts w:ascii="Calibri" w:hAnsi="Calibri" w:cs="Calibri"/>
+        </w:rPr>
+        <w:t>)</w:t>
+      </w:r>
+      <w:r>
+        <w:rPr>
+          <w:rFonts w:ascii="Calibri" w:hAnsi="Calibri" w:cs="Calibri"/>
+        </w:rPr>
+        <w:t xml:space="preserve"> </w:t>
+      </w:r>
+      <w:r>
+        <w:rPr>
+          <w:rFonts w:ascii="Calibri" w:hAnsi="Calibri" w:cs="Calibri"/>
+        </w:rPr>
+        <w:t>y turno(</w:t>
+      </w:r>
+      <w:proofErr w:type="spellStart"/>
+      <w:r>
+        <w:rPr>
+          <w:rFonts w:ascii="Calibri" w:hAnsi="Calibri" w:cs="Calibri"/>
+        </w:rPr>
+        <w:t>id_turno</w:t>
+      </w:r>
+      <w:proofErr w:type="spellEnd"/>
+      <w:r>
+        <w:rPr>
+          <w:rFonts w:ascii="Calibri" w:hAnsi="Calibri" w:cs="Calibri"/>
+        </w:rPr>
+        <w:t>).</w:t>
+      </w:r>
+      <w:r>
+        <w:rPr>
+          <w:rFonts w:ascii="Calibri" w:hAnsi="Calibri" w:cs="Calibri"/>
+        </w:rPr>
+        <w:t xml:space="preserve"> </w:t>
+      </w:r>
+      <w:r>
+        <w:rPr>
+          <w:rFonts w:ascii="Calibri" w:hAnsi="Calibri" w:cs="Calibri"/>
+        </w:rPr>
+        <w:t xml:space="preserve">Originalmente, la tabla reserva incluía tanto </w:t>
+      </w:r>
+      <w:proofErr w:type="spellStart"/>
+      <w:r>
+        <w:rPr>
+          <w:rFonts w:ascii="Calibri" w:hAnsi="Calibri" w:cs="Calibri"/>
+        </w:rPr>
+        <w:t>id_sala</w:t>
+      </w:r>
+      <w:proofErr w:type="spellEnd"/>
+      <w:r>
+        <w:rPr>
+          <w:rFonts w:ascii="Calibri" w:hAnsi="Calibri" w:cs="Calibri"/>
+        </w:rPr>
+        <w:t xml:space="preserve"> como </w:t>
+      </w:r>
+      <w:proofErr w:type="spellStart"/>
+      <w:r>
+        <w:rPr>
+          <w:rFonts w:ascii="Calibri" w:hAnsi="Calibri" w:cs="Calibri"/>
+        </w:rPr>
+        <w:t>id_edificio</w:t>
+      </w:r>
+      <w:proofErr w:type="spellEnd"/>
+      <w:r>
+        <w:rPr>
+          <w:rFonts w:ascii="Calibri" w:hAnsi="Calibri" w:cs="Calibri"/>
+        </w:rPr>
+        <w:t>.</w:t>
+      </w:r>
+      <w:r>
+        <w:rPr>
+          <w:rFonts w:ascii="Calibri" w:hAnsi="Calibri" w:cs="Calibri"/>
+        </w:rPr>
+        <w:t xml:space="preserve"> </w:t>
+      </w:r>
+      <w:r>
+        <w:rPr>
+          <w:rFonts w:ascii="Calibri" w:hAnsi="Calibri" w:cs="Calibri"/>
+        </w:rPr>
+        <w:t xml:space="preserve">Sin embargo, el edificio puede obtenerse a través de la tabla sala, que ya contiene su propio </w:t>
+      </w:r>
+      <w:proofErr w:type="spellStart"/>
+      <w:r>
+        <w:rPr>
+          <w:rFonts w:ascii="Calibri" w:hAnsi="Calibri" w:cs="Calibri"/>
+        </w:rPr>
+        <w:t>id_edificio</w:t>
+      </w:r>
+      <w:proofErr w:type="spellEnd"/>
+      <w:r>
+        <w:rPr>
+          <w:rFonts w:ascii="Calibri" w:hAnsi="Calibri" w:cs="Calibri"/>
+        </w:rPr>
+        <w:t>.</w:t>
+      </w:r>
+    </w:p>
+    <w:p>
+      <w:pPr>
+        <w:rPr>
+          <w:rFonts w:ascii="Calibri" w:hAnsi="Calibri" w:cs="Calibri"/>
+        </w:rPr>
+      </w:pPr>
+      <w:r>
+        <w:rPr>
+          <w:rFonts w:ascii="Calibri" w:hAnsi="Calibri" w:cs="Calibri"/>
+        </w:rPr>
+        <w:t xml:space="preserve">En las tablas de relación, se mantuvieron claves primarias compuestas para garantizar unicidad sin necesidad de un </w:t>
+      </w:r>
+      <w:r>
+        <w:rPr>
+          <w:rFonts w:ascii="Calibri" w:hAnsi="Calibri" w:cs="Calibri"/>
+        </w:rPr>
+        <w:t>id</w:t>
+      </w:r>
+      <w:r>
+        <w:rPr>
+          <w:rFonts w:ascii="Calibri" w:hAnsi="Calibri" w:cs="Calibri"/>
+        </w:rPr>
+        <w:t xml:space="preserve"> adicional</w:t>
+      </w:r>
+      <w:r>
+        <w:rPr>
+          <w:rFonts w:ascii="Calibri" w:hAnsi="Calibri" w:cs="Calibri"/>
+        </w:rPr>
+        <w:t xml:space="preserve">, en </w:t>
+      </w:r>
+      <w:proofErr w:type="spellStart"/>
+      <w:r>
+        <w:rPr>
+          <w:rFonts w:ascii="Calibri" w:hAnsi="Calibri" w:cs="Calibri"/>
+        </w:rPr>
+        <w:t>reserva_participante</w:t>
+      </w:r>
+      <w:proofErr w:type="spellEnd"/>
+      <w:r>
+        <w:rPr>
+          <w:rFonts w:ascii="Calibri" w:hAnsi="Calibri" w:cs="Calibri"/>
+        </w:rPr>
+        <w:t xml:space="preserve"> (</w:t>
+      </w:r>
+      <w:proofErr w:type="spellStart"/>
+      <w:r>
+        <w:rPr>
+          <w:rFonts w:ascii="Calibri" w:hAnsi="Calibri" w:cs="Calibri"/>
+        </w:rPr>
+        <w:t>ci_participante</w:t>
+      </w:r>
+      <w:proofErr w:type="spellEnd"/>
+      <w:r>
+        <w:rPr>
+          <w:rFonts w:ascii="Calibri" w:hAnsi="Calibri" w:cs="Calibri"/>
+        </w:rPr>
+        <w:t xml:space="preserve">, </w:t>
+      </w:r>
+      <w:proofErr w:type="spellStart"/>
+      <w:r>
+        <w:rPr>
+          <w:rFonts w:ascii="Calibri" w:hAnsi="Calibri" w:cs="Calibri"/>
+        </w:rPr>
+        <w:t>id_reserva</w:t>
+      </w:r>
+      <w:proofErr w:type="spellEnd"/>
+      <w:r>
+        <w:rPr>
+          <w:rFonts w:ascii="Calibri" w:hAnsi="Calibri" w:cs="Calibri"/>
+        </w:rPr>
+        <w:t>) asegura</w:t>
+      </w:r>
+      <w:r>
+        <w:rPr>
+          <w:rFonts w:ascii="Calibri" w:hAnsi="Calibri" w:cs="Calibri"/>
+        </w:rPr>
+        <w:t xml:space="preserve">mos </w:t>
+      </w:r>
+      <w:r>
+        <w:rPr>
+          <w:rFonts w:ascii="Calibri" w:hAnsi="Calibri" w:cs="Calibri"/>
+        </w:rPr>
+        <w:t xml:space="preserve">que un mismo participante no pueda tener dos registros </w:t>
+      </w:r>
+      <w:r>
+        <w:rPr>
+          <w:rFonts w:ascii="Calibri" w:hAnsi="Calibri" w:cs="Calibri"/>
+        </w:rPr>
+        <w:t>iguales</w:t>
+      </w:r>
+      <w:r>
+        <w:rPr>
+          <w:rFonts w:ascii="Calibri" w:hAnsi="Calibri" w:cs="Calibri"/>
+        </w:rPr>
+        <w:t xml:space="preserve"> para la misma reserva.</w:t>
+      </w:r>
+      <w:r>
+        <w:rPr>
+          <w:rFonts w:ascii="Calibri" w:hAnsi="Calibri" w:cs="Calibri"/>
+        </w:rPr>
+        <w:t xml:space="preserve"> Y en </w:t>
+      </w:r>
+      <w:proofErr w:type="spellStart"/>
+      <w:r>
+        <w:rPr>
+          <w:rFonts w:ascii="Calibri" w:hAnsi="Calibri" w:cs="Calibri"/>
+        </w:rPr>
+        <w:t>sancion_participante</w:t>
+      </w:r>
+      <w:proofErr w:type="spellEnd"/>
+      <w:r>
+        <w:rPr>
+          <w:rFonts w:ascii="Calibri" w:hAnsi="Calibri" w:cs="Calibri"/>
+        </w:rPr>
+        <w:t xml:space="preserve"> </w:t>
+      </w:r>
+      <w:r>
+        <w:rPr>
+          <w:rFonts w:ascii="Calibri" w:hAnsi="Calibri" w:cs="Calibri"/>
+        </w:rPr>
+        <w:t>(</w:t>
+      </w:r>
+      <w:proofErr w:type="spellStart"/>
+      <w:r>
+        <w:rPr>
+          <w:rFonts w:ascii="Calibri" w:hAnsi="Calibri" w:cs="Calibri"/>
+        </w:rPr>
+        <w:t>ci_participante</w:t>
+      </w:r>
+      <w:proofErr w:type="spellEnd"/>
+      <w:r>
+        <w:rPr>
+          <w:rFonts w:ascii="Calibri" w:hAnsi="Calibri" w:cs="Calibri"/>
+        </w:rPr>
+        <w:t xml:space="preserve">, </w:t>
+      </w:r>
+      <w:proofErr w:type="spellStart"/>
+      <w:r>
+        <w:rPr>
+          <w:rFonts w:ascii="Calibri" w:hAnsi="Calibri" w:cs="Calibri"/>
+        </w:rPr>
+        <w:t>fecha_inicio</w:t>
+      </w:r>
+      <w:proofErr w:type="spellEnd"/>
+      <w:r>
+        <w:rPr>
+          <w:rFonts w:ascii="Calibri" w:hAnsi="Calibri" w:cs="Calibri"/>
+        </w:rPr>
+        <w:t xml:space="preserve">, </w:t>
+      </w:r>
+      <w:proofErr w:type="spellStart"/>
+      <w:r>
+        <w:rPr>
+          <w:rFonts w:ascii="Calibri" w:hAnsi="Calibri" w:cs="Calibri"/>
+        </w:rPr>
+        <w:t>fecha_fin</w:t>
+      </w:r>
+      <w:proofErr w:type="spellEnd"/>
+      <w:r>
+        <w:rPr>
+          <w:rFonts w:ascii="Calibri" w:hAnsi="Calibri" w:cs="Calibri"/>
+        </w:rPr>
+        <w:t>)</w:t>
+      </w:r>
+      <w:r>
+        <w:rPr>
+          <w:rFonts w:ascii="Calibri" w:hAnsi="Calibri" w:cs="Calibri"/>
+        </w:rPr>
+        <w:t xml:space="preserve"> se </w:t>
+      </w:r>
+      <w:r>
+        <w:rPr>
+          <w:rFonts w:ascii="Calibri" w:hAnsi="Calibri" w:cs="Calibri"/>
+        </w:rPr>
+        <w:t>permite registrar múltiples sanciones en distintos períodos para un mismo participante.</w:t>
+      </w:r>
+    </w:p>
+    <w:p>
+      <w:pPr>
+        <w:rPr>
+          <w:rFonts w:ascii="Calibri" w:hAnsi="Calibri" w:cs="Calibri"/>
+        </w:rPr>
+      </w:pPr>
+      <w:r>
+        <w:rPr>
+          <w:rFonts w:ascii="Calibri" w:hAnsi="Calibri" w:cs="Calibri"/>
+        </w:rPr>
+        <w:t>En conclusión las tablas quedaron así:</w:t>
+      </w:r>
+    </w:p>
+    <w:p>
+      <w:pPr>
+        <w:pStyle w:val="Prrafodelista"/>
+        <w:numPr>
+          <w:ilvl w:val="0"/>
+          <w:numId w:val="4"/>
+        </w:numPr>
+        <w:rPr>
+          <w:rFonts w:ascii="Calibri" w:hAnsi="Calibri" w:cs="Calibri"/>
+        </w:rPr>
+      </w:pPr>
+      <w:proofErr w:type="spellStart"/>
+      <w:r>
+        <w:rPr>
+          <w:rFonts w:ascii="Calibri" w:hAnsi="Calibri" w:cs="Calibri"/>
+          <w:b/>
+          <w:bCs/>
+        </w:rPr>
+        <w:t>login</w:t>
+      </w:r>
+      <w:proofErr w:type="spellEnd"/>
+      <w:r>
+        <w:rPr>
+          <w:rFonts w:ascii="Calibri" w:hAnsi="Calibri" w:cs="Calibri"/>
+        </w:rPr>
+        <w:t xml:space="preserve"> (</w:t>
+      </w:r>
+      <w:r>
+        <w:rPr>
+          <w:rFonts w:ascii="Calibri" w:hAnsi="Calibri" w:cs="Calibri"/>
+          <w:u w:val="single"/>
+        </w:rPr>
+        <w:t>correo</w:t>
+      </w:r>
+      <w:r>
+        <w:rPr>
+          <w:rFonts w:ascii="Calibri" w:hAnsi="Calibri" w:cs="Calibri"/>
+        </w:rPr>
+        <w:t>, contraseña)</w:t>
+      </w:r>
+    </w:p>
+    <w:p>
+      <w:pPr>
+        <w:pStyle w:val="Prrafodelista"/>
+        <w:numPr>
+          <w:ilvl w:val="0"/>
+          <w:numId w:val="4"/>
+        </w:numPr>
+        <w:rPr>
+          <w:rFonts w:ascii="Calibri" w:hAnsi="Calibri" w:cs="Calibri"/>
+        </w:rPr>
+      </w:pPr>
+      <w:r>
+        <w:rPr>
+          <w:rFonts w:ascii="Calibri" w:hAnsi="Calibri" w:cs="Calibri"/>
+          <w:b/>
+          <w:bCs/>
+        </w:rPr>
+        <w:t>participante</w:t>
+      </w:r>
+      <w:r>
+        <w:rPr>
+          <w:rFonts w:ascii="Calibri" w:hAnsi="Calibri" w:cs="Calibri"/>
+        </w:rPr>
+        <w:t xml:space="preserve"> (</w:t>
+      </w:r>
+      <w:proofErr w:type="spellStart"/>
+      <w:r>
+        <w:rPr>
+          <w:rFonts w:ascii="Calibri" w:hAnsi="Calibri" w:cs="Calibri"/>
+          <w:u w:val="single"/>
+        </w:rPr>
+        <w:t>ci</w:t>
+      </w:r>
+      <w:proofErr w:type="spellEnd"/>
+      <w:r>
+        <w:rPr>
+          <w:rFonts w:ascii="Calibri" w:hAnsi="Calibri" w:cs="Calibri"/>
+        </w:rPr>
+        <w:t xml:space="preserve">, nombre, apellido, </w:t>
+      </w:r>
+      <w:r>
+        <w:rPr>
+          <w:rFonts w:ascii="Calibri" w:hAnsi="Calibri" w:cs="Calibri"/>
+          <w:u w:val="dash"/>
+        </w:rPr>
+        <w:t>email</w:t>
+      </w:r>
+      <w:r>
+        <w:rPr>
+          <w:rFonts w:ascii="Calibri" w:hAnsi="Calibri" w:cs="Calibri"/>
+        </w:rPr>
+        <w:t>)</w:t>
+      </w:r>
+    </w:p>
+    <w:p>
+      <w:pPr>
+        <w:pStyle w:val="Prrafodelista"/>
+        <w:numPr>
+          <w:ilvl w:val="0"/>
+          <w:numId w:val="4"/>
+        </w:numPr>
+        <w:rPr>
+          <w:rFonts w:ascii="Calibri" w:hAnsi="Calibri" w:cs="Calibri"/>
+        </w:rPr>
+      </w:pPr>
+      <w:proofErr w:type="spellStart"/>
+      <w:r>
+        <w:rPr>
+          <w:rFonts w:ascii="Calibri" w:hAnsi="Calibri" w:cs="Calibri"/>
+          <w:b/>
+          <w:bCs/>
+        </w:rPr>
+        <w:t>programa_académico</w:t>
+      </w:r>
+      <w:proofErr w:type="spellEnd"/>
+      <w:r>
+        <w:rPr>
+          <w:rFonts w:ascii="Calibri" w:hAnsi="Calibri" w:cs="Calibri"/>
+        </w:rPr>
+        <w:t xml:space="preserve"> (</w:t>
+      </w:r>
+      <w:proofErr w:type="spellStart"/>
+      <w:r>
+        <w:rPr>
+          <w:rFonts w:ascii="Calibri" w:hAnsi="Calibri" w:cs="Calibri"/>
+          <w:u w:val="single"/>
+        </w:rPr>
+        <w:t>id_programa</w:t>
+      </w:r>
+      <w:proofErr w:type="spellEnd"/>
+      <w:r>
+        <w:rPr>
+          <w:rFonts w:ascii="Calibri" w:hAnsi="Calibri" w:cs="Calibri"/>
+        </w:rPr>
+        <w:t xml:space="preserve">, </w:t>
+      </w:r>
+      <w:proofErr w:type="spellStart"/>
+      <w:r>
+        <w:rPr>
+          <w:rFonts w:ascii="Calibri" w:hAnsi="Calibri" w:cs="Calibri"/>
+        </w:rPr>
+        <w:t>nombre_programa</w:t>
+      </w:r>
+      <w:proofErr w:type="spellEnd"/>
+      <w:r>
+        <w:rPr>
+          <w:rFonts w:ascii="Calibri" w:hAnsi="Calibri" w:cs="Calibri"/>
+        </w:rPr>
+        <w:t xml:space="preserve">, </w:t>
+      </w:r>
+      <w:proofErr w:type="spellStart"/>
+      <w:r>
+        <w:rPr>
+          <w:rFonts w:ascii="Calibri" w:hAnsi="Calibri" w:cs="Calibri"/>
+          <w:u w:val="dash"/>
+        </w:rPr>
+        <w:t>id_facultad</w:t>
+      </w:r>
+      <w:proofErr w:type="spellEnd"/>
+      <w:r>
+        <w:rPr>
+          <w:rFonts w:ascii="Calibri" w:hAnsi="Calibri" w:cs="Calibri"/>
+        </w:rPr>
+        <w:t>, tipo [grado, posgrado])</w:t>
+      </w:r>
+    </w:p>
+    <w:p>
+      <w:pPr>
+        <w:pStyle w:val="Prrafodelista"/>
+        <w:numPr>
+          <w:ilvl w:val="0"/>
+          <w:numId w:val="4"/>
+        </w:numPr>
+        <w:rPr>
+          <w:rFonts w:ascii="Calibri" w:hAnsi="Calibri" w:cs="Calibri"/>
+        </w:rPr>
+      </w:pPr>
+      <w:proofErr w:type="spellStart"/>
+      <w:r>
+        <w:rPr>
+          <w:rFonts w:ascii="Calibri" w:hAnsi="Calibri" w:cs="Calibri"/>
+          <w:b/>
+          <w:bCs/>
+        </w:rPr>
+        <w:t>participante_programa_académico</w:t>
+      </w:r>
+      <w:proofErr w:type="spellEnd"/>
+      <w:r>
+        <w:rPr>
+          <w:rFonts w:ascii="Calibri" w:hAnsi="Calibri" w:cs="Calibri"/>
+        </w:rPr>
+        <w:t xml:space="preserve"> (</w:t>
+      </w:r>
+      <w:proofErr w:type="spellStart"/>
+      <w:r>
+        <w:rPr>
+          <w:rFonts w:ascii="Calibri" w:hAnsi="Calibri" w:cs="Calibri"/>
+          <w:u w:val="dash"/>
+        </w:rPr>
+        <w:t>id_alumno_programa</w:t>
+      </w:r>
+      <w:proofErr w:type="spellEnd"/>
+      <w:r>
+        <w:rPr>
+          <w:rFonts w:ascii="Calibri" w:hAnsi="Calibri" w:cs="Calibri"/>
+        </w:rPr>
+        <w:t xml:space="preserve">, </w:t>
+      </w:r>
+      <w:proofErr w:type="spellStart"/>
+      <w:r>
+        <w:rPr>
+          <w:rFonts w:ascii="Calibri" w:hAnsi="Calibri" w:cs="Calibri"/>
+          <w:u w:val="dash"/>
+        </w:rPr>
+        <w:t>ci_participante</w:t>
+      </w:r>
+      <w:proofErr w:type="spellEnd"/>
+      <w:r>
+        <w:rPr>
+          <w:rFonts w:ascii="Calibri" w:hAnsi="Calibri" w:cs="Calibri"/>
+        </w:rPr>
+        <w:t xml:space="preserve">, </w:t>
+      </w:r>
+      <w:proofErr w:type="spellStart"/>
+      <w:r>
+        <w:rPr>
+          <w:rFonts w:ascii="Calibri" w:hAnsi="Calibri" w:cs="Calibri"/>
+          <w:u w:val="dash"/>
+        </w:rPr>
+        <w:t>id</w:t>
+      </w:r>
+      <w:r>
+        <w:rPr>
+          <w:rFonts w:ascii="Calibri" w:hAnsi="Calibri" w:cs="Calibri"/>
+          <w:u w:val="dash"/>
+        </w:rPr>
+        <w:t>_programa</w:t>
+      </w:r>
+      <w:proofErr w:type="spellEnd"/>
+      <w:r>
+        <w:rPr>
+          <w:rFonts w:ascii="Calibri" w:hAnsi="Calibri" w:cs="Calibri"/>
+        </w:rPr>
+        <w:t xml:space="preserve">, rol [alumno, docente]) </w:t>
+      </w:r>
+    </w:p>
+    <w:p>
+      <w:pPr>
+        <w:pStyle w:val="Prrafodelista"/>
+        <w:numPr>
+          <w:ilvl w:val="0"/>
+          <w:numId w:val="4"/>
+        </w:numPr>
+        <w:rPr>
+          <w:rFonts w:ascii="Calibri" w:hAnsi="Calibri" w:cs="Calibri"/>
+        </w:rPr>
+      </w:pPr>
+      <w:r>
+        <w:rPr>
+          <w:rFonts w:ascii="Calibri" w:hAnsi="Calibri" w:cs="Calibri"/>
+          <w:b/>
+          <w:bCs/>
+        </w:rPr>
+        <w:t>facultad</w:t>
+      </w:r>
+      <w:r>
+        <w:rPr>
+          <w:rFonts w:ascii="Calibri" w:hAnsi="Calibri" w:cs="Calibri"/>
+        </w:rPr>
+        <w:t xml:space="preserve"> (</w:t>
+      </w:r>
+      <w:proofErr w:type="spellStart"/>
+      <w:r>
+        <w:rPr>
+          <w:rFonts w:ascii="Calibri" w:hAnsi="Calibri" w:cs="Calibri"/>
+          <w:u w:val="single"/>
+        </w:rPr>
+        <w:t>id_facultad</w:t>
+      </w:r>
+      <w:proofErr w:type="spellEnd"/>
+      <w:r>
+        <w:rPr>
+          <w:rFonts w:ascii="Calibri" w:hAnsi="Calibri" w:cs="Calibri"/>
+        </w:rPr>
+        <w:t xml:space="preserve">, nombre) </w:t>
+      </w:r>
+    </w:p>
+    <w:p>
+      <w:pPr>
+        <w:pStyle w:val="Prrafodelista"/>
+        <w:numPr>
+          <w:ilvl w:val="0"/>
+          <w:numId w:val="4"/>
+        </w:numPr>
+        <w:rPr>
+          <w:rFonts w:ascii="Calibri" w:hAnsi="Calibri" w:cs="Calibri"/>
+        </w:rPr>
+      </w:pPr>
+      <w:r>
+        <w:rPr>
+          <w:rFonts w:ascii="Calibri" w:hAnsi="Calibri" w:cs="Calibri"/>
+          <w:b/>
+          <w:bCs/>
+        </w:rPr>
+        <w:t>sala</w:t>
+      </w:r>
+      <w:r>
+        <w:rPr>
+          <w:rFonts w:ascii="Calibri" w:hAnsi="Calibri" w:cs="Calibri"/>
+        </w:rPr>
+        <w:t xml:space="preserve"> (</w:t>
+      </w:r>
+      <w:proofErr w:type="spellStart"/>
+      <w:r>
+        <w:rPr>
+          <w:rFonts w:ascii="Calibri" w:hAnsi="Calibri" w:cs="Calibri"/>
+          <w:u w:val="dash"/>
+        </w:rPr>
+        <w:t>id_sala</w:t>
+      </w:r>
+      <w:proofErr w:type="spellEnd"/>
+      <w:r>
+        <w:rPr>
+          <w:rFonts w:ascii="Calibri" w:hAnsi="Calibri" w:cs="Calibri"/>
+        </w:rPr>
+        <w:t xml:space="preserve">, </w:t>
+      </w:r>
+      <w:proofErr w:type="spellStart"/>
+      <w:r>
+        <w:rPr>
+          <w:rFonts w:ascii="Calibri" w:hAnsi="Calibri" w:cs="Calibri"/>
+        </w:rPr>
+        <w:t>nombre_sala</w:t>
+      </w:r>
+      <w:proofErr w:type="spellEnd"/>
+      <w:r>
+        <w:rPr>
+          <w:rFonts w:ascii="Calibri" w:hAnsi="Calibri" w:cs="Calibri"/>
+        </w:rPr>
+        <w:t xml:space="preserve">, </w:t>
+      </w:r>
+      <w:proofErr w:type="spellStart"/>
+      <w:r>
+        <w:rPr>
+          <w:rFonts w:ascii="Calibri" w:hAnsi="Calibri" w:cs="Calibri"/>
+          <w:u w:val="dash"/>
+        </w:rPr>
+        <w:t>id_</w:t>
+      </w:r>
+      <w:r>
+        <w:rPr>
+          <w:rFonts w:ascii="Calibri" w:hAnsi="Calibri" w:cs="Calibri"/>
+          <w:u w:val="dash"/>
+        </w:rPr>
+        <w:t>edificio</w:t>
+      </w:r>
+      <w:proofErr w:type="spellEnd"/>
+      <w:r>
+        <w:rPr>
+          <w:rFonts w:ascii="Calibri" w:hAnsi="Calibri" w:cs="Calibri"/>
+        </w:rPr>
+        <w:t xml:space="preserve">, capacidad, </w:t>
+      </w:r>
+      <w:proofErr w:type="spellStart"/>
+      <w:r>
+        <w:rPr>
+          <w:rFonts w:ascii="Calibri" w:hAnsi="Calibri" w:cs="Calibri"/>
+        </w:rPr>
+        <w:t>tipo_sala</w:t>
+      </w:r>
+      <w:proofErr w:type="spellEnd"/>
+      <w:r>
+        <w:rPr>
+          <w:rFonts w:ascii="Calibri" w:hAnsi="Calibri" w:cs="Calibri"/>
+        </w:rPr>
+        <w:t xml:space="preserve"> [libre, posgrado, docente]) </w:t>
+      </w:r>
+    </w:p>
+    <w:p>
+      <w:pPr>
+        <w:pStyle w:val="Prrafodelista"/>
+        <w:numPr>
+          <w:ilvl w:val="0"/>
+          <w:numId w:val="4"/>
+        </w:numPr>
+        <w:rPr>
+          <w:rFonts w:ascii="Calibri" w:hAnsi="Calibri" w:cs="Calibri"/>
+        </w:rPr>
+      </w:pPr>
+      <w:r>
+        <w:rPr>
+          <w:rFonts w:ascii="Calibri" w:hAnsi="Calibri" w:cs="Calibri"/>
+          <w:b/>
+          <w:bCs/>
+        </w:rPr>
+        <w:t>edificio</w:t>
+      </w:r>
+      <w:r>
+        <w:rPr>
+          <w:rFonts w:ascii="Calibri" w:hAnsi="Calibri" w:cs="Calibri"/>
+        </w:rPr>
+        <w:t xml:space="preserve"> (</w:t>
+      </w:r>
+      <w:proofErr w:type="spellStart"/>
+      <w:r>
+        <w:rPr>
+          <w:rFonts w:ascii="Calibri" w:hAnsi="Calibri" w:cs="Calibri"/>
+          <w:u w:val="single"/>
+        </w:rPr>
+        <w:t>id_edificio</w:t>
+      </w:r>
+      <w:proofErr w:type="spellEnd"/>
+      <w:r>
+        <w:rPr>
+          <w:rFonts w:ascii="Calibri" w:hAnsi="Calibri" w:cs="Calibri"/>
+        </w:rPr>
+        <w:t xml:space="preserve">, </w:t>
+      </w:r>
+      <w:proofErr w:type="spellStart"/>
+      <w:r>
+        <w:rPr>
+          <w:rFonts w:ascii="Calibri" w:hAnsi="Calibri" w:cs="Calibri"/>
+        </w:rPr>
+        <w:t>nombre_edificio</w:t>
+      </w:r>
+      <w:proofErr w:type="spellEnd"/>
+      <w:r>
+        <w:rPr>
+          <w:rFonts w:ascii="Calibri" w:hAnsi="Calibri" w:cs="Calibri"/>
+        </w:rPr>
+        <w:t xml:space="preserve">, dirección, departamento) </w:t>
+      </w:r>
+    </w:p>
+    <w:p>
+      <w:pPr>
+        <w:pStyle w:val="Prrafodelista"/>
+        <w:numPr>
+          <w:ilvl w:val="0"/>
+          <w:numId w:val="4"/>
+        </w:numPr>
+        <w:rPr>
+          <w:rFonts w:ascii="Calibri" w:hAnsi="Calibri" w:cs="Calibri"/>
+        </w:rPr>
+      </w:pPr>
+      <w:r>
+        <w:rPr>
+          <w:rFonts w:ascii="Calibri" w:hAnsi="Calibri" w:cs="Calibri"/>
+          <w:b/>
+          <w:bCs/>
+        </w:rPr>
+        <w:t>t</w:t>
+      </w:r>
+      <w:r>
+        <w:rPr>
+          <w:rFonts w:ascii="Calibri" w:hAnsi="Calibri" w:cs="Calibri"/>
+          <w:b/>
+          <w:bCs/>
+        </w:rPr>
+        <w:t xml:space="preserve">urno </w:t>
+      </w:r>
+      <w:r>
+        <w:rPr>
+          <w:rFonts w:ascii="Calibri" w:hAnsi="Calibri" w:cs="Calibri"/>
+        </w:rPr>
+        <w:t>(</w:t>
+      </w:r>
+      <w:proofErr w:type="spellStart"/>
+      <w:r>
+        <w:rPr>
+          <w:rFonts w:ascii="Calibri" w:hAnsi="Calibri" w:cs="Calibri"/>
+          <w:u w:val="single"/>
+        </w:rPr>
+        <w:t>id_turno</w:t>
+      </w:r>
+      <w:proofErr w:type="spellEnd"/>
+      <w:r>
+        <w:rPr>
+          <w:rFonts w:ascii="Calibri" w:hAnsi="Calibri" w:cs="Calibri"/>
+        </w:rPr>
+        <w:t xml:space="preserve">, </w:t>
+      </w:r>
+      <w:proofErr w:type="spellStart"/>
+      <w:r>
+        <w:rPr>
+          <w:rFonts w:ascii="Calibri" w:hAnsi="Calibri" w:cs="Calibri"/>
+        </w:rPr>
+        <w:t>hora_inicio</w:t>
+      </w:r>
+      <w:proofErr w:type="spellEnd"/>
+      <w:r>
+        <w:rPr>
+          <w:rFonts w:ascii="Calibri" w:hAnsi="Calibri" w:cs="Calibri"/>
+        </w:rPr>
+        <w:t xml:space="preserve">, </w:t>
+      </w:r>
+      <w:proofErr w:type="spellStart"/>
+      <w:r>
+        <w:rPr>
+          <w:rFonts w:ascii="Calibri" w:hAnsi="Calibri" w:cs="Calibri"/>
+        </w:rPr>
+        <w:t>hora_fin</w:t>
+      </w:r>
+      <w:proofErr w:type="spellEnd"/>
+      <w:r>
+        <w:rPr>
+          <w:rFonts w:ascii="Calibri" w:hAnsi="Calibri" w:cs="Calibri"/>
+        </w:rPr>
+        <w:t xml:space="preserve">) </w:t>
+      </w:r>
+    </w:p>
+    <w:p>
+      <w:pPr>
+        <w:pStyle w:val="Prrafodelista"/>
+        <w:numPr>
+          <w:ilvl w:val="0"/>
+          <w:numId w:val="4"/>
+        </w:numPr>
+        <w:rPr>
+          <w:rFonts w:ascii="Calibri" w:hAnsi="Calibri" w:cs="Calibri"/>
+        </w:rPr>
+      </w:pPr>
+      <w:r>
+        <w:rPr>
+          <w:rFonts w:ascii="Calibri" w:hAnsi="Calibri" w:cs="Calibri"/>
+          <w:b/>
+          <w:bCs/>
+        </w:rPr>
+        <w:t xml:space="preserve">reserva </w:t>
+      </w:r>
+      <w:r>
+        <w:rPr>
+          <w:rFonts w:ascii="Calibri" w:hAnsi="Calibri" w:cs="Calibri"/>
+        </w:rPr>
+        <w:t>(</w:t>
+      </w:r>
+      <w:proofErr w:type="spellStart"/>
+      <w:r>
+        <w:rPr>
+          <w:rFonts w:ascii="Calibri" w:hAnsi="Calibri" w:cs="Calibri"/>
+          <w:u w:val="single"/>
+        </w:rPr>
+        <w:t>id_reserva</w:t>
+      </w:r>
+      <w:proofErr w:type="spellEnd"/>
+      <w:r>
+        <w:rPr>
+          <w:rFonts w:ascii="Calibri" w:hAnsi="Calibri" w:cs="Calibri"/>
+        </w:rPr>
+        <w:t xml:space="preserve">, </w:t>
+      </w:r>
+      <w:proofErr w:type="spellStart"/>
+      <w:r>
+        <w:rPr>
+          <w:rFonts w:ascii="Calibri" w:hAnsi="Calibri" w:cs="Calibri"/>
+          <w:u w:val="dash"/>
+        </w:rPr>
+        <w:t>id</w:t>
+      </w:r>
+      <w:r>
+        <w:rPr>
+          <w:rFonts w:ascii="Calibri" w:hAnsi="Calibri" w:cs="Calibri"/>
+          <w:u w:val="dash"/>
+        </w:rPr>
+        <w:t>_sala</w:t>
+      </w:r>
+      <w:proofErr w:type="spellEnd"/>
+      <w:r>
+        <w:rPr>
+          <w:rFonts w:ascii="Calibri" w:hAnsi="Calibri" w:cs="Calibri"/>
+        </w:rPr>
+        <w:t xml:space="preserve">, fecha, </w:t>
+      </w:r>
+      <w:proofErr w:type="spellStart"/>
+      <w:r>
+        <w:rPr>
+          <w:rFonts w:ascii="Calibri" w:hAnsi="Calibri" w:cs="Calibri"/>
+          <w:u w:val="dash"/>
+        </w:rPr>
+        <w:t>id_turno</w:t>
+      </w:r>
+      <w:proofErr w:type="spellEnd"/>
+      <w:r>
+        <w:rPr>
+          <w:rFonts w:ascii="Calibri" w:hAnsi="Calibri" w:cs="Calibri"/>
+        </w:rPr>
+        <w:t xml:space="preserve">, estado [activa, cancelada, sin asistencia, finalizada]) </w:t>
+      </w:r>
+    </w:p>
+    <w:p>
+      <w:pPr>
+        <w:pStyle w:val="Prrafodelista"/>
+        <w:numPr>
+          <w:ilvl w:val="0"/>
+          <w:numId w:val="4"/>
+        </w:numPr>
+        <w:rPr>
+          <w:rFonts w:ascii="Calibri" w:hAnsi="Calibri" w:cs="Calibri"/>
+        </w:rPr>
+      </w:pPr>
+      <w:proofErr w:type="spellStart"/>
+      <w:r>
+        <w:rPr>
+          <w:rFonts w:ascii="Calibri" w:hAnsi="Calibri" w:cs="Calibri"/>
+          <w:b/>
+          <w:bCs/>
+        </w:rPr>
+        <w:t>reserva_participante</w:t>
+      </w:r>
+      <w:proofErr w:type="spellEnd"/>
+      <w:r>
+        <w:rPr>
+          <w:rFonts w:ascii="Calibri" w:hAnsi="Calibri" w:cs="Calibri"/>
+        </w:rPr>
+        <w:t xml:space="preserve"> (</w:t>
+      </w:r>
+      <w:proofErr w:type="spellStart"/>
+      <w:r>
+        <w:rPr>
+          <w:rFonts w:ascii="Calibri" w:hAnsi="Calibri" w:cs="Calibri"/>
+          <w:u w:val="single"/>
+        </w:rPr>
+        <w:t>ci_participante</w:t>
+      </w:r>
+      <w:proofErr w:type="spellEnd"/>
+      <w:r>
+        <w:rPr>
+          <w:rFonts w:ascii="Calibri" w:hAnsi="Calibri" w:cs="Calibri"/>
+          <w:u w:val="single"/>
+        </w:rPr>
+        <w:t xml:space="preserve">, </w:t>
+      </w:r>
+      <w:proofErr w:type="spellStart"/>
+      <w:r>
+        <w:rPr>
+          <w:rFonts w:ascii="Calibri" w:hAnsi="Calibri" w:cs="Calibri"/>
+          <w:u w:val="single"/>
+        </w:rPr>
+        <w:t>id_reserva</w:t>
+      </w:r>
+      <w:proofErr w:type="spellEnd"/>
+      <w:r>
+        <w:rPr>
+          <w:rFonts w:ascii="Calibri" w:hAnsi="Calibri" w:cs="Calibri"/>
+        </w:rPr>
+        <w:t xml:space="preserve">, </w:t>
+      </w:r>
+      <w:proofErr w:type="spellStart"/>
+      <w:r>
+        <w:rPr>
+          <w:rFonts w:ascii="Calibri" w:hAnsi="Calibri" w:cs="Calibri"/>
+        </w:rPr>
+        <w:t>fecha_solicitud_reserva</w:t>
+      </w:r>
+      <w:proofErr w:type="spellEnd"/>
+      <w:r>
+        <w:rPr>
+          <w:rFonts w:ascii="Calibri" w:hAnsi="Calibri" w:cs="Calibri"/>
+        </w:rPr>
+        <w:t xml:space="preserve">, asistencia [true, false]) </w:t>
+      </w:r>
+    </w:p>
+    <w:p>
+      <w:pPr>
+        <w:pStyle w:val="Prrafodelista"/>
+        <w:numPr>
+          <w:ilvl w:val="0"/>
+          <w:numId w:val="4"/>
+        </w:numPr>
+        <w:rPr>
+          <w:rFonts w:ascii="Calibri" w:hAnsi="Calibri" w:cs="Calibri"/>
+        </w:rPr>
+      </w:pPr>
+      <w:proofErr w:type="spellStart"/>
+      <w:r>
+        <w:rPr>
+          <w:rFonts w:ascii="Calibri" w:hAnsi="Calibri" w:cs="Calibri"/>
+          <w:b/>
+          <w:bCs/>
+        </w:rPr>
+        <w:t>sancion_participante</w:t>
+      </w:r>
+      <w:proofErr w:type="spellEnd"/>
+      <w:r>
+        <w:rPr>
+          <w:rFonts w:ascii="Calibri" w:hAnsi="Calibri" w:cs="Calibri"/>
+        </w:rPr>
+        <w:t xml:space="preserve"> (</w:t>
+      </w:r>
+      <w:proofErr w:type="spellStart"/>
+      <w:r>
+        <w:rPr>
+          <w:rFonts w:ascii="Calibri" w:hAnsi="Calibri" w:cs="Calibri"/>
+          <w:u w:val="single"/>
+        </w:rPr>
+        <w:t>ci_participante</w:t>
+      </w:r>
+      <w:proofErr w:type="spellEnd"/>
+      <w:r>
+        <w:rPr>
+          <w:rFonts w:ascii="Calibri" w:hAnsi="Calibri" w:cs="Calibri"/>
+          <w:u w:val="single"/>
+        </w:rPr>
+        <w:t xml:space="preserve">, </w:t>
+      </w:r>
+      <w:proofErr w:type="spellStart"/>
+      <w:r>
+        <w:rPr>
+          <w:rFonts w:ascii="Calibri" w:hAnsi="Calibri" w:cs="Calibri"/>
+          <w:u w:val="single"/>
+        </w:rPr>
+        <w:t>fecha_inicio</w:t>
+      </w:r>
+      <w:proofErr w:type="spellEnd"/>
+      <w:r>
+        <w:rPr>
+          <w:rFonts w:ascii="Calibri" w:hAnsi="Calibri" w:cs="Calibri"/>
+          <w:u w:val="single"/>
+        </w:rPr>
+        <w:t xml:space="preserve">, </w:t>
+      </w:r>
+      <w:proofErr w:type="spellStart"/>
+      <w:r>
+        <w:rPr>
+          <w:rFonts w:ascii="Calibri" w:hAnsi="Calibri" w:cs="Calibri"/>
+          <w:u w:val="single"/>
+        </w:rPr>
+        <w:t>fecha_fin</w:t>
+      </w:r>
+      <w:proofErr w:type="spellEnd"/>
+      <w:r>
+        <w:rPr>
+          <w:rFonts w:ascii="Calibri" w:hAnsi="Calibri" w:cs="Calibri"/>
+        </w:rPr>
+        <w:t>)</w:t>
       </w:r>
     </w:p>
     <w:sectPr>
@@ -38,6 +1416,582 @@
     </w:sectPr>
   </w:body>
 </w:document>
+</file>
+
+<file path=word/numbering.xml><?xml version="1.0" encoding="utf-8"?>
+<w:numbering xmlns:wpc="http://schemas.microsoft.com/office/word/2010/wordprocessingCanvas" xmlns:cx="http://schemas.microsoft.com/office/drawing/2014/chartex" xmlns:cx1="http://schemas.microsoft.com/office/drawing/2015/9/8/chartex" xmlns:cx2="http://schemas.microsoft.com/office/drawing/2015/10/21/chartex" xmlns:cx3="http://schemas.microsoft.com/office/drawing/2016/5/9/chartex" xmlns:cx4="http://schemas.microsoft.com/office/drawing/2016/5/10/chartex" xmlns:cx5="http://schemas.microsoft.com/office/drawing/2016/5/11/chartex" xmlns:cx6="http://schemas.microsoft.com/office/drawing/2016/5/12/chartex" xmlns:cx7="http://schemas.microsoft.com/office/drawing/2016/5/13/chartex" xmlns:cx8="http://schemas.microsoft.com/office/drawing/2016/5/14/chartex" xmlns:mc="http://schemas.openxmlformats.org/markup-compatibility/2006" xmlns:aink="http://schemas.microsoft.com/office/drawing/2016/ink" xmlns:am3d="http://schemas.microsoft.com/office/drawing/2017/model3d" xmlns:o="urn:schemas-microsoft-com:office:office" xmlns:oel="http://schemas.microsoft.com/office/2019/extlst" xmlns:r="http://schemas.openxmlformats.org/officeDocument/2006/relationships" xmlns:m="http://schemas.openxmlformats.org/officeDocument/2006/math" xmlns:v="urn:schemas-microsoft-com:vml" xmlns:wp14="http://schemas.microsoft.com/office/word/2010/wordprocessingDrawing" xmlns:wp="http://schemas.openxmlformats.org/drawingml/2006/wordprocessingDrawing" xmlns:w10="urn:schemas-microsoft-com:office:word" xmlns:w="http://schemas.openxmlformats.org/wordprocessingml/2006/main" xmlns:w14="http://schemas.microsoft.com/office/word/2010/wordml" xmlns:w15="http://schemas.microsoft.com/office/word/2012/wordml" xmlns:w16cex="http://schemas.microsoft.com/office/word/2018/wordml/cex" xmlns:w16cid="http://schemas.microsoft.com/office/word/2016/wordml/cid" xmlns:w16="http://schemas.microsoft.com/office/word/2018/wordml" xmlns:w16du="http://schemas.microsoft.com/office/word/2023/wordml/word16du" xmlns:w16sdtdh="http://schemas.microsoft.com/office/word/2020/wordml/sdtdatahash" xmlns:w16sdtfl="http://schemas.microsoft.com/office/word/2024/wordml/sdtformatlock" xmlns:w16se="http://schemas.microsoft.com/office/word/2015/wordml/symex" xmlns:wpg="http://schemas.microsoft.com/office/word/2010/wordprocessingGroup" xmlns:wpi="http://schemas.microsoft.com/office/word/2010/wordprocessingInk" xmlns:wne="http://schemas.microsoft.com/office/word/2006/wordml" xmlns:wps="http://schemas.microsoft.com/office/word/2010/wordprocessingShape" mc:Ignorable="w14 w15 w16se w16cid w16 w16cex w16sdtdh w16sdtfl w16du wp14">
+  <w:abstractNum w:abstractNumId="0" w15:restartNumberingAfterBreak="0">
+    <w:nsid w:val="63951C64"/>
+    <w:multiLevelType w:val="hybridMultilevel"/>
+    <w:tmpl w:val="248EB814"/>
+    <w:lvl w:ilvl="0" w:tplc="CBE82E1A">
+      <w:numFmt w:val="bullet"/>
+      <w:lvlText w:val="-"/>
+      <w:lvlJc w:val="left"/>
+      <w:pPr>
+        <w:ind w:left="720" w:hanging="360"/>
+      </w:pPr>
+      <w:rPr>
+        <w:rFonts w:ascii="Calibri" w:eastAsiaTheme="minorHAnsi" w:hAnsi="Calibri" w:cs="Calibri" w:hint="default"/>
+      </w:rPr>
+    </w:lvl>
+    <w:lvl w:ilvl="1" w:tplc="380A0003" w:tentative="1">
+      <w:start w:val="1"/>
+      <w:numFmt w:val="bullet"/>
+      <w:lvlText w:val="o"/>
+      <w:lvlJc w:val="left"/>
+      <w:pPr>
+        <w:ind w:left="1440" w:hanging="360"/>
+      </w:pPr>
+      <w:rPr>
+        <w:rFonts w:ascii="Courier New" w:hAnsi="Courier New" w:cs="Courier New" w:hint="default"/>
+      </w:rPr>
+    </w:lvl>
+    <w:lvl w:ilvl="2" w:tplc="380A0005" w:tentative="1">
+      <w:start w:val="1"/>
+      <w:numFmt w:val="bullet"/>
+      <w:lvlText w:val=""/>
+      <w:lvlJc w:val="left"/>
+      <w:pPr>
+        <w:ind w:left="2160" w:hanging="360"/>
+      </w:pPr>
+      <w:rPr>
+        <w:rFonts w:ascii="Wingdings" w:hAnsi="Wingdings" w:hint="default"/>
+      </w:rPr>
+    </w:lvl>
+    <w:lvl w:ilvl="3" w:tplc="380A0001" w:tentative="1">
+      <w:start w:val="1"/>
+      <w:numFmt w:val="bullet"/>
+      <w:lvlText w:val=""/>
+      <w:lvlJc w:val="left"/>
+      <w:pPr>
+        <w:ind w:left="2880" w:hanging="360"/>
+      </w:pPr>
+      <w:rPr>
+        <w:rFonts w:ascii="Symbol" w:hAnsi="Symbol" w:hint="default"/>
+      </w:rPr>
+    </w:lvl>
+    <w:lvl w:ilvl="4" w:tplc="380A0003" w:tentative="1">
+      <w:start w:val="1"/>
+      <w:numFmt w:val="bullet"/>
+      <w:lvlText w:val="o"/>
+      <w:lvlJc w:val="left"/>
+      <w:pPr>
+        <w:ind w:left="3600" w:hanging="360"/>
+      </w:pPr>
+      <w:rPr>
+        <w:rFonts w:ascii="Courier New" w:hAnsi="Courier New" w:cs="Courier New" w:hint="default"/>
+      </w:rPr>
+    </w:lvl>
+    <w:lvl w:ilvl="5" w:tplc="380A0005" w:tentative="1">
+      <w:start w:val="1"/>
+      <w:numFmt w:val="bullet"/>
+      <w:lvlText w:val=""/>
+      <w:lvlJc w:val="left"/>
+      <w:pPr>
+        <w:ind w:left="4320" w:hanging="360"/>
+      </w:pPr>
+      <w:rPr>
+        <w:rFonts w:ascii="Wingdings" w:hAnsi="Wingdings" w:hint="default"/>
+      </w:rPr>
+    </w:lvl>
+    <w:lvl w:ilvl="6" w:tplc="380A0001" w:tentative="1">
+      <w:start w:val="1"/>
+      <w:numFmt w:val="bullet"/>
+      <w:lvlText w:val=""/>
+      <w:lvlJc w:val="left"/>
+      <w:pPr>
+        <w:ind w:left="5040" w:hanging="360"/>
+      </w:pPr>
+      <w:rPr>
+        <w:rFonts w:ascii="Symbol" w:hAnsi="Symbol" w:hint="default"/>
+      </w:rPr>
+    </w:lvl>
+    <w:lvl w:ilvl="7" w:tplc="380A0003" w:tentative="1">
+      <w:start w:val="1"/>
+      <w:numFmt w:val="bullet"/>
+      <w:lvlText w:val="o"/>
+      <w:lvlJc w:val="left"/>
+      <w:pPr>
+        <w:ind w:left="5760" w:hanging="360"/>
+      </w:pPr>
+      <w:rPr>
+        <w:rFonts w:ascii="Courier New" w:hAnsi="Courier New" w:cs="Courier New" w:hint="default"/>
+      </w:rPr>
+    </w:lvl>
+    <w:lvl w:ilvl="8" w:tplc="380A0005" w:tentative="1">
+      <w:start w:val="1"/>
+      <w:numFmt w:val="bullet"/>
+      <w:lvlText w:val=""/>
+      <w:lvlJc w:val="left"/>
+      <w:pPr>
+        <w:ind w:left="6480" w:hanging="360"/>
+      </w:pPr>
+      <w:rPr>
+        <w:rFonts w:ascii="Wingdings" w:hAnsi="Wingdings" w:hint="default"/>
+      </w:rPr>
+    </w:lvl>
+  </w:abstractNum>
+  <w:abstractNum w:abstractNumId="1" w15:restartNumberingAfterBreak="0">
+    <w:nsid w:val="64222AF0"/>
+    <w:multiLevelType w:val="multilevel"/>
+    <w:tmpl w:val="D5CA5664"/>
+    <w:lvl w:ilvl="0">
+      <w:start w:val="1"/>
+      <w:numFmt w:val="bullet"/>
+      <w:lvlText w:val=""/>
+      <w:lvlJc w:val="left"/>
+      <w:pPr>
+        <w:tabs>
+          <w:tab w:val="num" w:pos="720"/>
+        </w:tabs>
+        <w:ind w:left="720" w:hanging="360"/>
+      </w:pPr>
+      <w:rPr>
+        <w:rFonts w:ascii="Symbol" w:hAnsi="Symbol" w:hint="default"/>
+        <w:sz w:val="20"/>
+      </w:rPr>
+    </w:lvl>
+    <w:lvl w:ilvl="1" w:tentative="1">
+      <w:start w:val="1"/>
+      <w:numFmt w:val="bullet"/>
+      <w:lvlText w:val="o"/>
+      <w:lvlJc w:val="left"/>
+      <w:pPr>
+        <w:tabs>
+          <w:tab w:val="num" w:pos="1440"/>
+        </w:tabs>
+        <w:ind w:left="1440" w:hanging="360"/>
+      </w:pPr>
+      <w:rPr>
+        <w:rFonts w:ascii="Courier New" w:hAnsi="Courier New" w:hint="default"/>
+        <w:sz w:val="20"/>
+      </w:rPr>
+    </w:lvl>
+    <w:lvl w:ilvl="2" w:tentative="1">
+      <w:start w:val="1"/>
+      <w:numFmt w:val="bullet"/>
+      <w:lvlText w:val=""/>
+      <w:lvlJc w:val="left"/>
+      <w:pPr>
+        <w:tabs>
+          <w:tab w:val="num" w:pos="2160"/>
+        </w:tabs>
+        <w:ind w:left="2160" w:hanging="360"/>
+      </w:pPr>
+      <w:rPr>
+        <w:rFonts w:ascii="Wingdings" w:hAnsi="Wingdings" w:hint="default"/>
+        <w:sz w:val="20"/>
+      </w:rPr>
+    </w:lvl>
+    <w:lvl w:ilvl="3" w:tentative="1">
+      <w:start w:val="1"/>
+      <w:numFmt w:val="bullet"/>
+      <w:lvlText w:val=""/>
+      <w:lvlJc w:val="left"/>
+      <w:pPr>
+        <w:tabs>
+          <w:tab w:val="num" w:pos="2880"/>
+        </w:tabs>
+        <w:ind w:left="2880" w:hanging="360"/>
+      </w:pPr>
+      <w:rPr>
+        <w:rFonts w:ascii="Wingdings" w:hAnsi="Wingdings" w:hint="default"/>
+        <w:sz w:val="20"/>
+      </w:rPr>
+    </w:lvl>
+    <w:lvl w:ilvl="4" w:tentative="1">
+      <w:start w:val="1"/>
+      <w:numFmt w:val="bullet"/>
+      <w:lvlText w:val=""/>
+      <w:lvlJc w:val="left"/>
+      <w:pPr>
+        <w:tabs>
+          <w:tab w:val="num" w:pos="3600"/>
+        </w:tabs>
+        <w:ind w:left="3600" w:hanging="360"/>
+      </w:pPr>
+      <w:rPr>
+        <w:rFonts w:ascii="Wingdings" w:hAnsi="Wingdings" w:hint="default"/>
+        <w:sz w:val="20"/>
+      </w:rPr>
+    </w:lvl>
+    <w:lvl w:ilvl="5" w:tentative="1">
+      <w:start w:val="1"/>
+      <w:numFmt w:val="bullet"/>
+      <w:lvlText w:val=""/>
+      <w:lvlJc w:val="left"/>
+      <w:pPr>
+        <w:tabs>
+          <w:tab w:val="num" w:pos="4320"/>
+        </w:tabs>
+        <w:ind w:left="4320" w:hanging="360"/>
+      </w:pPr>
+      <w:rPr>
+        <w:rFonts w:ascii="Wingdings" w:hAnsi="Wingdings" w:hint="default"/>
+        <w:sz w:val="20"/>
+      </w:rPr>
+    </w:lvl>
+    <w:lvl w:ilvl="6" w:tentative="1">
+      <w:start w:val="1"/>
+      <w:numFmt w:val="bullet"/>
+      <w:lvlText w:val=""/>
+      <w:lvlJc w:val="left"/>
+      <w:pPr>
+        <w:tabs>
+          <w:tab w:val="num" w:pos="5040"/>
+        </w:tabs>
+        <w:ind w:left="5040" w:hanging="360"/>
+      </w:pPr>
+      <w:rPr>
+        <w:rFonts w:ascii="Wingdings" w:hAnsi="Wingdings" w:hint="default"/>
+        <w:sz w:val="20"/>
+      </w:rPr>
+    </w:lvl>
+    <w:lvl w:ilvl="7" w:tentative="1">
+      <w:start w:val="1"/>
+      <w:numFmt w:val="bullet"/>
+      <w:lvlText w:val=""/>
+      <w:lvlJc w:val="left"/>
+      <w:pPr>
+        <w:tabs>
+          <w:tab w:val="num" w:pos="5760"/>
+        </w:tabs>
+        <w:ind w:left="5760" w:hanging="360"/>
+      </w:pPr>
+      <w:rPr>
+        <w:rFonts w:ascii="Wingdings" w:hAnsi="Wingdings" w:hint="default"/>
+        <w:sz w:val="20"/>
+      </w:rPr>
+    </w:lvl>
+    <w:lvl w:ilvl="8" w:tentative="1">
+      <w:start w:val="1"/>
+      <w:numFmt w:val="bullet"/>
+      <w:lvlText w:val=""/>
+      <w:lvlJc w:val="left"/>
+      <w:pPr>
+        <w:tabs>
+          <w:tab w:val="num" w:pos="6480"/>
+        </w:tabs>
+        <w:ind w:left="6480" w:hanging="360"/>
+      </w:pPr>
+      <w:rPr>
+        <w:rFonts w:ascii="Wingdings" w:hAnsi="Wingdings" w:hint="default"/>
+        <w:sz w:val="20"/>
+      </w:rPr>
+    </w:lvl>
+  </w:abstractNum>
+  <w:abstractNum w:abstractNumId="2" w15:restartNumberingAfterBreak="0">
+    <w:nsid w:val="675D299E"/>
+    <w:multiLevelType w:val="multilevel"/>
+    <w:tmpl w:val="9AA8A296"/>
+    <w:lvl w:ilvl="0">
+      <w:start w:val="1"/>
+      <w:numFmt w:val="bullet"/>
+      <w:lvlText w:val=""/>
+      <w:lvlJc w:val="left"/>
+      <w:pPr>
+        <w:tabs>
+          <w:tab w:val="num" w:pos="720"/>
+        </w:tabs>
+        <w:ind w:left="720" w:hanging="360"/>
+      </w:pPr>
+      <w:rPr>
+        <w:rFonts w:ascii="Symbol" w:hAnsi="Symbol" w:hint="default"/>
+        <w:sz w:val="20"/>
+      </w:rPr>
+    </w:lvl>
+    <w:lvl w:ilvl="1" w:tentative="1">
+      <w:start w:val="1"/>
+      <w:numFmt w:val="bullet"/>
+      <w:lvlText w:val="o"/>
+      <w:lvlJc w:val="left"/>
+      <w:pPr>
+        <w:tabs>
+          <w:tab w:val="num" w:pos="1440"/>
+        </w:tabs>
+        <w:ind w:left="1440" w:hanging="360"/>
+      </w:pPr>
+      <w:rPr>
+        <w:rFonts w:ascii="Courier New" w:hAnsi="Courier New" w:hint="default"/>
+        <w:sz w:val="20"/>
+      </w:rPr>
+    </w:lvl>
+    <w:lvl w:ilvl="2" w:tentative="1">
+      <w:start w:val="1"/>
+      <w:numFmt w:val="bullet"/>
+      <w:lvlText w:val=""/>
+      <w:lvlJc w:val="left"/>
+      <w:pPr>
+        <w:tabs>
+          <w:tab w:val="num" w:pos="2160"/>
+        </w:tabs>
+        <w:ind w:left="2160" w:hanging="360"/>
+      </w:pPr>
+      <w:rPr>
+        <w:rFonts w:ascii="Wingdings" w:hAnsi="Wingdings" w:hint="default"/>
+        <w:sz w:val="20"/>
+      </w:rPr>
+    </w:lvl>
+    <w:lvl w:ilvl="3" w:tentative="1">
+      <w:start w:val="1"/>
+      <w:numFmt w:val="bullet"/>
+      <w:lvlText w:val=""/>
+      <w:lvlJc w:val="left"/>
+      <w:pPr>
+        <w:tabs>
+          <w:tab w:val="num" w:pos="2880"/>
+        </w:tabs>
+        <w:ind w:left="2880" w:hanging="360"/>
+      </w:pPr>
+      <w:rPr>
+        <w:rFonts w:ascii="Wingdings" w:hAnsi="Wingdings" w:hint="default"/>
+        <w:sz w:val="20"/>
+      </w:rPr>
+    </w:lvl>
+    <w:lvl w:ilvl="4" w:tentative="1">
+      <w:start w:val="1"/>
+      <w:numFmt w:val="bullet"/>
+      <w:lvlText w:val=""/>
+      <w:lvlJc w:val="left"/>
+      <w:pPr>
+        <w:tabs>
+          <w:tab w:val="num" w:pos="3600"/>
+        </w:tabs>
+        <w:ind w:left="3600" w:hanging="360"/>
+      </w:pPr>
+      <w:rPr>
+        <w:rFonts w:ascii="Wingdings" w:hAnsi="Wingdings" w:hint="default"/>
+        <w:sz w:val="20"/>
+      </w:rPr>
+    </w:lvl>
+    <w:lvl w:ilvl="5" w:tentative="1">
+      <w:start w:val="1"/>
+      <w:numFmt w:val="bullet"/>
+      <w:lvlText w:val=""/>
+      <w:lvlJc w:val="left"/>
+      <w:pPr>
+        <w:tabs>
+          <w:tab w:val="num" w:pos="4320"/>
+        </w:tabs>
+        <w:ind w:left="4320" w:hanging="360"/>
+      </w:pPr>
+      <w:rPr>
+        <w:rFonts w:ascii="Wingdings" w:hAnsi="Wingdings" w:hint="default"/>
+        <w:sz w:val="20"/>
+      </w:rPr>
+    </w:lvl>
+    <w:lvl w:ilvl="6" w:tentative="1">
+      <w:start w:val="1"/>
+      <w:numFmt w:val="bullet"/>
+      <w:lvlText w:val=""/>
+      <w:lvlJc w:val="left"/>
+      <w:pPr>
+        <w:tabs>
+          <w:tab w:val="num" w:pos="5040"/>
+        </w:tabs>
+        <w:ind w:left="5040" w:hanging="360"/>
+      </w:pPr>
+      <w:rPr>
+        <w:rFonts w:ascii="Wingdings" w:hAnsi="Wingdings" w:hint="default"/>
+        <w:sz w:val="20"/>
+      </w:rPr>
+    </w:lvl>
+    <w:lvl w:ilvl="7" w:tentative="1">
+      <w:start w:val="1"/>
+      <w:numFmt w:val="bullet"/>
+      <w:lvlText w:val=""/>
+      <w:lvlJc w:val="left"/>
+      <w:pPr>
+        <w:tabs>
+          <w:tab w:val="num" w:pos="5760"/>
+        </w:tabs>
+        <w:ind w:left="5760" w:hanging="360"/>
+      </w:pPr>
+      <w:rPr>
+        <w:rFonts w:ascii="Wingdings" w:hAnsi="Wingdings" w:hint="default"/>
+        <w:sz w:val="20"/>
+      </w:rPr>
+    </w:lvl>
+    <w:lvl w:ilvl="8" w:tentative="1">
+      <w:start w:val="1"/>
+      <w:numFmt w:val="bullet"/>
+      <w:lvlText w:val=""/>
+      <w:lvlJc w:val="left"/>
+      <w:pPr>
+        <w:tabs>
+          <w:tab w:val="num" w:pos="6480"/>
+        </w:tabs>
+        <w:ind w:left="6480" w:hanging="360"/>
+      </w:pPr>
+      <w:rPr>
+        <w:rFonts w:ascii="Wingdings" w:hAnsi="Wingdings" w:hint="default"/>
+        <w:sz w:val="20"/>
+      </w:rPr>
+    </w:lvl>
+  </w:abstractNum>
+  <w:abstractNum w:abstractNumId="3" w15:restartNumberingAfterBreak="0">
+    <w:nsid w:val="74B46CD0"/>
+    <w:multiLevelType w:val="multilevel"/>
+    <w:tmpl w:val="831C4168"/>
+    <w:lvl w:ilvl="0">
+      <w:start w:val="1"/>
+      <w:numFmt w:val="bullet"/>
+      <w:lvlText w:val=""/>
+      <w:lvlJc w:val="left"/>
+      <w:pPr>
+        <w:tabs>
+          <w:tab w:val="num" w:pos="720"/>
+        </w:tabs>
+        <w:ind w:left="720" w:hanging="360"/>
+      </w:pPr>
+      <w:rPr>
+        <w:rFonts w:ascii="Symbol" w:hAnsi="Symbol" w:hint="default"/>
+        <w:sz w:val="20"/>
+      </w:rPr>
+    </w:lvl>
+    <w:lvl w:ilvl="1" w:tentative="1">
+      <w:start w:val="1"/>
+      <w:numFmt w:val="bullet"/>
+      <w:lvlText w:val="o"/>
+      <w:lvlJc w:val="left"/>
+      <w:pPr>
+        <w:tabs>
+          <w:tab w:val="num" w:pos="1440"/>
+        </w:tabs>
+        <w:ind w:left="1440" w:hanging="360"/>
+      </w:pPr>
+      <w:rPr>
+        <w:rFonts w:ascii="Courier New" w:hAnsi="Courier New" w:hint="default"/>
+        <w:sz w:val="20"/>
+      </w:rPr>
+    </w:lvl>
+    <w:lvl w:ilvl="2" w:tentative="1">
+      <w:start w:val="1"/>
+      <w:numFmt w:val="bullet"/>
+      <w:lvlText w:val=""/>
+      <w:lvlJc w:val="left"/>
+      <w:pPr>
+        <w:tabs>
+          <w:tab w:val="num" w:pos="2160"/>
+        </w:tabs>
+        <w:ind w:left="2160" w:hanging="360"/>
+      </w:pPr>
+      <w:rPr>
+        <w:rFonts w:ascii="Wingdings" w:hAnsi="Wingdings" w:hint="default"/>
+        <w:sz w:val="20"/>
+      </w:rPr>
+    </w:lvl>
+    <w:lvl w:ilvl="3" w:tentative="1">
+      <w:start w:val="1"/>
+      <w:numFmt w:val="bullet"/>
+      <w:lvlText w:val=""/>
+      <w:lvlJc w:val="left"/>
+      <w:pPr>
+        <w:tabs>
+          <w:tab w:val="num" w:pos="2880"/>
+        </w:tabs>
+        <w:ind w:left="2880" w:hanging="360"/>
+      </w:pPr>
+      <w:rPr>
+        <w:rFonts w:ascii="Wingdings" w:hAnsi="Wingdings" w:hint="default"/>
+        <w:sz w:val="20"/>
+      </w:rPr>
+    </w:lvl>
+    <w:lvl w:ilvl="4" w:tentative="1">
+      <w:start w:val="1"/>
+      <w:numFmt w:val="bullet"/>
+      <w:lvlText w:val=""/>
+      <w:lvlJc w:val="left"/>
+      <w:pPr>
+        <w:tabs>
+          <w:tab w:val="num" w:pos="3600"/>
+        </w:tabs>
+        <w:ind w:left="3600" w:hanging="360"/>
+      </w:pPr>
+      <w:rPr>
+        <w:rFonts w:ascii="Wingdings" w:hAnsi="Wingdings" w:hint="default"/>
+        <w:sz w:val="20"/>
+      </w:rPr>
+    </w:lvl>
+    <w:lvl w:ilvl="5" w:tentative="1">
+      <w:start w:val="1"/>
+      <w:numFmt w:val="bullet"/>
+      <w:lvlText w:val=""/>
+      <w:lvlJc w:val="left"/>
+      <w:pPr>
+        <w:tabs>
+          <w:tab w:val="num" w:pos="4320"/>
+        </w:tabs>
+        <w:ind w:left="4320" w:hanging="360"/>
+      </w:pPr>
+      <w:rPr>
+        <w:rFonts w:ascii="Wingdings" w:hAnsi="Wingdings" w:hint="default"/>
+        <w:sz w:val="20"/>
+      </w:rPr>
+    </w:lvl>
+    <w:lvl w:ilvl="6" w:tentative="1">
+      <w:start w:val="1"/>
+      <w:numFmt w:val="bullet"/>
+      <w:lvlText w:val=""/>
+      <w:lvlJc w:val="left"/>
+      <w:pPr>
+        <w:tabs>
+          <w:tab w:val="num" w:pos="5040"/>
+        </w:tabs>
+        <w:ind w:left="5040" w:hanging="360"/>
+      </w:pPr>
+      <w:rPr>
+        <w:rFonts w:ascii="Wingdings" w:hAnsi="Wingdings" w:hint="default"/>
+        <w:sz w:val="20"/>
+      </w:rPr>
+    </w:lvl>
+    <w:lvl w:ilvl="7" w:tentative="1">
+      <w:start w:val="1"/>
+      <w:numFmt w:val="bullet"/>
+      <w:lvlText w:val=""/>
+      <w:lvlJc w:val="left"/>
+      <w:pPr>
+        <w:tabs>
+          <w:tab w:val="num" w:pos="5760"/>
+        </w:tabs>
+        <w:ind w:left="5760" w:hanging="360"/>
+      </w:pPr>
+      <w:rPr>
+        <w:rFonts w:ascii="Wingdings" w:hAnsi="Wingdings" w:hint="default"/>
+        <w:sz w:val="20"/>
+      </w:rPr>
+    </w:lvl>
+    <w:lvl w:ilvl="8" w:tentative="1">
+      <w:start w:val="1"/>
+      <w:numFmt w:val="bullet"/>
+      <w:lvlText w:val=""/>
+      <w:lvlJc w:val="left"/>
+      <w:pPr>
+        <w:tabs>
+          <w:tab w:val="num" w:pos="6480"/>
+        </w:tabs>
+        <w:ind w:left="6480" w:hanging="360"/>
+      </w:pPr>
+      <w:rPr>
+        <w:rFonts w:ascii="Wingdings" w:hAnsi="Wingdings" w:hint="default"/>
+        <w:sz w:val="20"/>
+      </w:rPr>
+    </w:lvl>
+  </w:abstractNum>
+  <w:num w:numId="1" w16cid:durableId="1327709623">
+    <w:abstractNumId w:val="1"/>
+  </w:num>
+  <w:num w:numId="2" w16cid:durableId="1628125625">
+    <w:abstractNumId w:val="3"/>
+  </w:num>
+  <w:num w:numId="3" w16cid:durableId="1659842939">
+    <w:abstractNumId w:val="2"/>
+  </w:num>
+  <w:num w:numId="4" w16cid:durableId="2111508486">
+    <w:abstractNumId w:val="0"/>
+  </w:num>
+</w:numbering>
 </file>
 
 <file path=word/styles.xml><?xml version="1.0" encoding="utf-8"?>
@@ -643,7 +2597,6 @@
   <w:style w:type="character" w:default="1" w:styleId="Fuentedeprrafopredeter">
     <w:name w:val="Default Paragraph Font"/>
     <w:uiPriority w:val="1"/>
-    <w:semiHidden/>
     <w:unhideWhenUsed/>
   </w:style>
   <w:style w:type="table" w:default="1" w:styleId="Tablanormal">
@@ -955,6 +2908,19 @@
       <w:smallCaps/>
       <w:color w:val="0F4761" w:themeColor="accent1" w:themeShade="BF"/>
       <w:spacing w:val="5"/>
+    </w:rPr>
+  </w:style>
+  <w:style w:type="paragraph" w:styleId="NormalWeb">
+    <w:name w:val="Normal (Web)"/>
+    <w:basedOn w:val="Normal"/>
+    <w:uiPriority w:val="99"/>
+    <w:semiHidden/>
+    <w:unhideWhenUsed/>
+    <w:rsid w:val="00290C8F"/>
+    <w:rPr>
+      <w:rFonts w:ascii="Times New Roman" w:hAnsi="Times New Roman" w:cs="Times New Roman"/>
+      <w:sz w:val="24"/>
+      <w:szCs w:val="24"/>
     </w:rPr>
   </w:style>
 </w:styles>

</xml_diff>